<commit_message>
Adde Documentation Folder, Tech & Game Design Document.docx, and Added Game Design parts to GDD
</commit_message>
<xml_diff>
--- a/GDD TemplatePrj3.docx
+++ b/GDD TemplatePrj3.docx
@@ -95,6 +95,14 @@
         </w:rPr>
         <w:t>Tech Lead: Olivia Meadow</w:t>
       </w:r>
+      <w:r>
+        <w:rPr>
+          <w:color w:val="auto"/>
+        </w:rPr>
+        <w:t>s</w:t>
+      </w:r>
+      <w:bookmarkStart w:id="1" w:name="_GoBack"/>
+      <w:bookmarkEnd w:id="1"/>
     </w:p>
     <w:p>
       <w:pPr>
@@ -155,8 +163,8 @@
       <w:pPr>
         <w:pStyle w:val="Heading1"/>
       </w:pPr>
-      <w:bookmarkStart w:id="1" w:name="_30j0zll" w:colFirst="0" w:colLast="0"/>
-      <w:bookmarkEnd w:id="1"/>
+      <w:bookmarkStart w:id="2" w:name="_30j0zll" w:colFirst="0" w:colLast="0"/>
+      <w:bookmarkEnd w:id="2"/>
       <w:r>
         <w:t>Game Overview</w:t>
       </w:r>
@@ -165,8 +173,8 @@
       <w:pPr>
         <w:pStyle w:val="Heading2"/>
       </w:pPr>
-      <w:bookmarkStart w:id="2" w:name="_3znysh7" w:colFirst="0" w:colLast="0"/>
-      <w:bookmarkEnd w:id="2"/>
+      <w:bookmarkStart w:id="3" w:name="_3znysh7" w:colFirst="0" w:colLast="0"/>
+      <w:bookmarkEnd w:id="3"/>
       <w:r>
         <w:t>High Concept (Elevator Pitch)</w:t>
       </w:r>
@@ -188,10 +196,10 @@
       <w:pPr>
         <w:pStyle w:val="Heading2"/>
       </w:pPr>
-      <w:bookmarkStart w:id="3" w:name="_9m5zo7pmdzf0" w:colFirst="0" w:colLast="0"/>
-      <w:bookmarkStart w:id="4" w:name="_1fob9te" w:colFirst="0" w:colLast="0"/>
-      <w:bookmarkEnd w:id="3"/>
+      <w:bookmarkStart w:id="4" w:name="_9m5zo7pmdzf0" w:colFirst="0" w:colLast="0"/>
+      <w:bookmarkStart w:id="5" w:name="_1fob9te" w:colFirst="0" w:colLast="0"/>
       <w:bookmarkEnd w:id="4"/>
+      <w:bookmarkEnd w:id="5"/>
       <w:r>
         <w:t>Game Summary</w:t>
       </w:r>
@@ -219,8 +227,8 @@
       <w:pPr>
         <w:pStyle w:val="Heading1"/>
       </w:pPr>
-      <w:bookmarkStart w:id="5" w:name="_2et92p0" w:colFirst="0" w:colLast="0"/>
-      <w:bookmarkEnd w:id="5"/>
+      <w:bookmarkStart w:id="6" w:name="_2et92p0" w:colFirst="0" w:colLast="0"/>
+      <w:bookmarkEnd w:id="6"/>
       <w:r>
         <w:t>Gameplay</w:t>
       </w:r>
@@ -229,8 +237,8 @@
       <w:pPr>
         <w:pStyle w:val="Heading2"/>
       </w:pPr>
-      <w:bookmarkStart w:id="6" w:name="_tyjcwt" w:colFirst="0" w:colLast="0"/>
-      <w:bookmarkEnd w:id="6"/>
+      <w:bookmarkStart w:id="7" w:name="_tyjcwt" w:colFirst="0" w:colLast="0"/>
+      <w:bookmarkEnd w:id="7"/>
       <w:r>
         <w:t>First Minutes</w:t>
       </w:r>
@@ -238,109 +246,106 @@
     <w:p>
       <w:pPr>
         <w:rPr>
+          <w:color w:val="auto"/>
+        </w:rPr>
+      </w:pPr>
+      <w:r>
+        <w:rPr>
+          <w:color w:val="auto"/>
+        </w:rPr>
+        <w:t>The first few minutes of our Master copy level of the Dino run will feel like a normal 2D platformer game, the character moves by the player controlling them with their keyboard. If the player touches either a cactus or pterodactyl the character will be reset to the beginning of the level.</w:t>
+      </w:r>
+    </w:p>
+    <w:p>
+      <w:pPr>
+        <w:rPr>
+          <w:color w:val="auto"/>
+        </w:rPr>
+      </w:pPr>
+      <w:r>
+        <w:rPr>
+          <w:color w:val="auto"/>
+        </w:rPr>
+        <w:t xml:space="preserve"> In the Plus Content level, it will feel the same way except the “enemies” are changed to a bear trap and a farm hound.</w:t>
+      </w:r>
+    </w:p>
+    <w:p>
+      <w:pPr>
+        <w:pStyle w:val="Heading2"/>
+      </w:pPr>
+      <w:bookmarkStart w:id="8" w:name="_3dy6vkm" w:colFirst="0" w:colLast="0"/>
+      <w:bookmarkEnd w:id="8"/>
+      <w:r>
+        <w:lastRenderedPageBreak/>
+        <w:t>Game Flow</w:t>
+      </w:r>
+    </w:p>
+    <w:p>
+      <w:pPr>
+        <w:rPr>
+          <w:color w:val="auto"/>
+        </w:rPr>
+      </w:pPr>
+      <w:r>
+        <w:rPr>
+          <w:color w:val="auto"/>
+        </w:rPr>
+        <w:t>T</w:t>
+      </w:r>
+      <w:r>
+        <w:rPr>
+          <w:color w:val="auto"/>
+        </w:rPr>
+        <w:t>he game will be played via the keyboard, specifically the arrow keys and the space bar. The character (Dino or Chicken) will run across the screen towards the right side using the right arrow key to go right. The character will also need to jump over enemies using the space bar. The character can perform two jumps before they must land before being able to jump again.</w:t>
+      </w:r>
+    </w:p>
+    <w:p>
+      <w:pPr>
+        <w:pStyle w:val="Heading2"/>
+        <w:rPr>
           <w:color w:val="C12424"/>
         </w:rPr>
       </w:pPr>
-      <w:r>
+      <w:bookmarkStart w:id="9" w:name="_1t3h5sf" w:colFirst="0" w:colLast="0"/>
+      <w:bookmarkEnd w:id="9"/>
+      <w:r>
+        <w:t>Victory/Lose Conditions</w:t>
+      </w:r>
+    </w:p>
+    <w:p>
+      <w:pPr>
+        <w:rPr>
+          <w:color w:val="auto"/>
+        </w:rPr>
+      </w:pPr>
+      <w:r>
+        <w:rPr>
+          <w:color w:val="auto"/>
+        </w:rPr>
+        <w:t xml:space="preserve">The level is won when the character reaches the goal where they will be taken to the next level. The level is lost if the character touches one of the enemies where they will be immediately sent back to the beginning of the level to try again.  </w:t>
+      </w:r>
+    </w:p>
+    <w:p>
+      <w:pPr>
+        <w:pStyle w:val="Heading1"/>
+      </w:pPr>
+      <w:bookmarkStart w:id="10" w:name="_2s8eyo1" w:colFirst="0" w:colLast="0"/>
+      <w:bookmarkEnd w:id="10"/>
+      <w:r>
+        <w:t>Target Audience</w:t>
+      </w:r>
+    </w:p>
+    <w:p>
+      <w:pPr>
         <w:rPr>
           <w:color w:val="C12424"/>
         </w:rPr>
-        <w:t>[This section should detail what the player will see in the first couple of minutes when they launch the game and begin to play. Since this game is so small, think of this as more of a brief description of the first few seconds of gameplay. What do you want the player to immediately notice and feel?]</w:t>
-      </w:r>
-    </w:p>
-    <w:p>
-      <w:pPr>
-        <w:pStyle w:val="Heading2"/>
-      </w:pPr>
-      <w:bookmarkStart w:id="7" w:name="_3dy6vkm" w:colFirst="0" w:colLast="0"/>
-      <w:bookmarkEnd w:id="7"/>
-      <w:r>
-        <w:t>Game Flow</w:t>
-      </w:r>
-    </w:p>
-    <w:p>
-      <w:pPr>
+      </w:pPr>
+      <w:r>
         <w:rPr>
           <w:color w:val="C12424"/>
         </w:rPr>
-      </w:pPr>
-      <w:r>
-        <w:rPr>
-          <w:color w:val="C12424"/>
-        </w:rPr>
-        <w:t>[Use this section to describe exactly how you envision the game to be played and what order things will happen in. If you are feeling especially fancy you could even include a flowchart to help describe how the different parts of the game lead the player from one area or screen to the next, or a map.]</w:t>
-      </w:r>
-    </w:p>
-    <w:p>
-      <w:pPr>
-        <w:pStyle w:val="Heading2"/>
-        <w:rPr>
-          <w:color w:val="C12424"/>
-        </w:rPr>
-      </w:pPr>
-      <w:bookmarkStart w:id="8" w:name="_1t3h5sf" w:colFirst="0" w:colLast="0"/>
-      <w:bookmarkEnd w:id="8"/>
-      <w:r>
-        <w:lastRenderedPageBreak/>
-        <w:t>Victory/Lose Conditions</w:t>
-      </w:r>
-    </w:p>
-    <w:p>
-      <w:pPr>
-        <w:rPr>
-          <w:color w:val="C12424"/>
-        </w:rPr>
-      </w:pPr>
-      <w:r>
-        <w:rPr>
-          <w:color w:val="C12424"/>
-        </w:rPr>
-        <w:t>[This section should be where you describe all the different scenarios that could end a segment of gameplay. For instance, if the game were about a brawl between players in a battle-</w:t>
-      </w:r>
-      <w:proofErr w:type="spellStart"/>
-      <w:r>
-        <w:rPr>
-          <w:color w:val="C12424"/>
-        </w:rPr>
-        <w:t>royale</w:t>
-      </w:r>
-      <w:proofErr w:type="spellEnd"/>
-      <w:r>
-        <w:rPr>
-          <w:color w:val="C12424"/>
-        </w:rPr>
-        <w:t xml:space="preserve"> game I might say the victory condition is when the players left in the game are all on the same team then that team wins.]</w:t>
-      </w:r>
-    </w:p>
-    <w:p>
-      <w:pPr>
-        <w:pStyle w:val="Heading1"/>
-      </w:pPr>
-      <w:bookmarkStart w:id="9" w:name="_2s8eyo1" w:colFirst="0" w:colLast="0"/>
-      <w:bookmarkEnd w:id="9"/>
-      <w:r>
-        <w:t>Target Audience</w:t>
-      </w:r>
-    </w:p>
-    <w:p>
-      <w:pPr>
-        <w:rPr>
-          <w:color w:val="C12424"/>
-        </w:rPr>
-      </w:pPr>
-      <w:r>
-        <w:rPr>
-          <w:color w:val="C12424"/>
-        </w:rPr>
-        <w:t>[Describe the target audience of your game. Be specific about the demographics that the game should appeal to as well as t</w:t>
-      </w:r>
-      <w:bookmarkStart w:id="10" w:name="_GoBack"/>
-      <w:bookmarkEnd w:id="10"/>
-      <w:r>
-        <w:rPr>
-          <w:color w:val="C12424"/>
-        </w:rPr>
-        <w:t>he target ESRB rating. Note that for this project the game must not exceed a rating of E10+]</w:t>
+        <w:t>[Describe the target audience of your game. Be specific about the demographics that the game should appeal to as well as the target ESRB rating. Note that for this project the game must not exceed a rating of E10+]</w:t>
       </w:r>
     </w:p>
     <w:p/>

</xml_diff>